<commit_message>
Changed Console_Tests links in report
</commit_message>
<xml_diff>
--- a/Complete Report.docx
+++ b/Complete Report.docx
@@ -1970,12 +1970,12 @@
           <wp:inline distB="114300" distT="114300" distL="114300" distR="114300">
             <wp:extent cx="5731200" cy="4267200"/>
             <wp:effectExtent b="0" l="0" r="0" t="0"/>
-            <wp:docPr id="10" name="image8.png"/>
+            <wp:docPr id="10" name="image13.png"/>
             <a:graphic>
               <a:graphicData uri="http://schemas.openxmlformats.org/drawingml/2006/picture">
                 <pic:pic>
                   <pic:nvPicPr>
-                    <pic:cNvPr id="0" name="image8.png"/>
+                    <pic:cNvPr id="0" name="image13.png"/>
                     <pic:cNvPicPr preferRelativeResize="0"/>
                   </pic:nvPicPr>
                   <pic:blipFill>
@@ -2194,12 +2194,12 @@
           <wp:inline distB="114300" distT="114300" distL="114300" distR="114300">
             <wp:extent cx="3590925" cy="2571750"/>
             <wp:effectExtent b="0" l="0" r="0" t="0"/>
-            <wp:docPr id="9" name="image4.png"/>
+            <wp:docPr id="9" name="image10.png"/>
             <a:graphic>
               <a:graphicData uri="http://schemas.openxmlformats.org/drawingml/2006/picture">
                 <pic:pic>
                   <pic:nvPicPr>
-                    <pic:cNvPr id="0" name="image4.png"/>
+                    <pic:cNvPr id="0" name="image10.png"/>
                     <pic:cNvPicPr preferRelativeResize="0"/>
                   </pic:nvPicPr>
                   <pic:blipFill>
@@ -2270,12 +2270,12 @@
           <wp:inline distB="114300" distT="114300" distL="114300" distR="114300">
             <wp:extent cx="3476625" cy="2552700"/>
             <wp:effectExtent b="0" l="0" r="0" t="0"/>
-            <wp:docPr id="11" name="image13.png"/>
+            <wp:docPr id="11" name="image8.png"/>
             <a:graphic>
               <a:graphicData uri="http://schemas.openxmlformats.org/drawingml/2006/picture">
                 <pic:pic>
                   <pic:nvPicPr>
-                    <pic:cNvPr id="0" name="image13.png"/>
+                    <pic:cNvPr id="0" name="image8.png"/>
                     <pic:cNvPicPr preferRelativeResize="0"/>
                   </pic:nvPicPr>
                   <pic:blipFill>
@@ -2336,12 +2336,12 @@
           <wp:inline distB="114300" distT="114300" distL="114300" distR="114300">
             <wp:extent cx="3390900" cy="2486025"/>
             <wp:effectExtent b="0" l="0" r="0" t="0"/>
-            <wp:docPr id="2" name="image9.png"/>
+            <wp:docPr id="2" name="image1.png"/>
             <a:graphic>
               <a:graphicData uri="http://schemas.openxmlformats.org/drawingml/2006/picture">
                 <pic:pic>
                   <pic:nvPicPr>
-                    <pic:cNvPr id="0" name="image9.png"/>
+                    <pic:cNvPr id="0" name="image1.png"/>
                     <pic:cNvPicPr preferRelativeResize="0"/>
                   </pic:nvPicPr>
                   <pic:blipFill>
@@ -2432,12 +2432,12 @@
           <wp:inline distB="114300" distT="114300" distL="114300" distR="114300">
             <wp:extent cx="3533734" cy="2993603"/>
             <wp:effectExtent b="0" l="0" r="0" t="0"/>
-            <wp:docPr id="13" name="image7.png"/>
+            <wp:docPr id="13" name="image9.png"/>
             <a:graphic>
               <a:graphicData uri="http://schemas.openxmlformats.org/drawingml/2006/picture">
                 <pic:pic>
                   <pic:nvPicPr>
-                    <pic:cNvPr id="0" name="image7.png"/>
+                    <pic:cNvPr id="0" name="image9.png"/>
                     <pic:cNvPicPr preferRelativeResize="0"/>
                   </pic:nvPicPr>
                   <pic:blipFill>
@@ -2669,12 +2669,12 @@
           <wp:inline distB="114300" distT="114300" distL="114300" distR="114300">
             <wp:extent cx="2506685" cy="2405063"/>
             <wp:effectExtent b="0" l="0" r="0" t="0"/>
-            <wp:docPr id="1" name="image3.png"/>
+            <wp:docPr id="1" name="image5.png"/>
             <a:graphic>
               <a:graphicData uri="http://schemas.openxmlformats.org/drawingml/2006/picture">
                 <pic:pic>
                   <pic:nvPicPr>
-                    <pic:cNvPr id="0" name="image3.png"/>
+                    <pic:cNvPr id="0" name="image5.png"/>
                     <pic:cNvPicPr preferRelativeResize="0"/>
                   </pic:nvPicPr>
                   <pic:blipFill>
@@ -2710,12 +2710,12 @@
           <wp:inline distB="114300" distT="114300" distL="114300" distR="114300">
             <wp:extent cx="2733675" cy="2209724"/>
             <wp:effectExtent b="0" l="0" r="0" t="0"/>
-            <wp:docPr id="6" name="image10.png"/>
+            <wp:docPr id="6" name="image12.png"/>
             <a:graphic>
               <a:graphicData uri="http://schemas.openxmlformats.org/drawingml/2006/picture">
                 <pic:pic>
                   <pic:nvPicPr>
-                    <pic:cNvPr id="0" name="image10.png"/>
+                    <pic:cNvPr id="0" name="image12.png"/>
                     <pic:cNvPicPr preferRelativeResize="0"/>
                   </pic:nvPicPr>
                   <pic:blipFill>
@@ -2806,12 +2806,12 @@
           <wp:inline distB="114300" distT="114300" distL="114300" distR="114300">
             <wp:extent cx="3138488" cy="2373646"/>
             <wp:effectExtent b="0" l="0" r="0" t="0"/>
-            <wp:docPr id="4" name="image5.png"/>
+            <wp:docPr id="4" name="image4.png"/>
             <a:graphic>
               <a:graphicData uri="http://schemas.openxmlformats.org/drawingml/2006/picture">
                 <pic:pic>
                   <pic:nvPicPr>
-                    <pic:cNvPr id="0" name="image5.png"/>
+                    <pic:cNvPr id="0" name="image4.png"/>
                     <pic:cNvPicPr preferRelativeResize="0"/>
                   </pic:nvPicPr>
                   <pic:blipFill>
@@ -2883,12 +2883,12 @@
           <wp:inline distB="114300" distT="114300" distL="114300" distR="114300">
             <wp:extent cx="4067175" cy="2400300"/>
             <wp:effectExtent b="0" l="0" r="0" t="0"/>
-            <wp:docPr id="14" name="image12.png"/>
+            <wp:docPr id="14" name="image7.png"/>
             <a:graphic>
               <a:graphicData uri="http://schemas.openxmlformats.org/drawingml/2006/picture">
                 <pic:pic>
                   <pic:nvPicPr>
-                    <pic:cNvPr id="0" name="image12.png"/>
+                    <pic:cNvPr id="0" name="image7.png"/>
                     <pic:cNvPicPr preferRelativeResize="0"/>
                   </pic:nvPicPr>
                   <pic:blipFill>
@@ -3092,12 +3092,12 @@
           <wp:inline distB="114300" distT="114300" distL="114300" distR="114300">
             <wp:extent cx="6081713" cy="3788442"/>
             <wp:effectExtent b="0" l="0" r="0" t="0"/>
-            <wp:docPr id="7" name="image1.png"/>
+            <wp:docPr id="7" name="image6.png"/>
             <a:graphic>
               <a:graphicData uri="http://schemas.openxmlformats.org/drawingml/2006/picture">
                 <pic:pic>
                   <pic:nvPicPr>
-                    <pic:cNvPr id="0" name="image1.png"/>
+                    <pic:cNvPr id="0" name="image6.png"/>
                     <pic:cNvPicPr preferRelativeResize="0"/>
                   </pic:nvPicPr>
                   <pic:blipFill>
@@ -3434,12 +3434,12 @@
           <wp:inline distB="114300" distT="114300" distL="114300" distR="114300">
             <wp:extent cx="2286000" cy="3619500"/>
             <wp:effectExtent b="0" l="0" r="0" t="0"/>
-            <wp:docPr id="8" name="image6.png"/>
+            <wp:docPr id="8" name="image2.png"/>
             <a:graphic>
               <a:graphicData uri="http://schemas.openxmlformats.org/drawingml/2006/picture">
                 <pic:pic>
                   <pic:nvPicPr>
-                    <pic:cNvPr id="0" name="image6.png"/>
+                    <pic:cNvPr id="0" name="image2.png"/>
                     <pic:cNvPicPr preferRelativeResize="0"/>
                   </pic:nvPicPr>
                   <pic:blipFill>
@@ -3475,12 +3475,12 @@
           <wp:inline distB="114300" distT="114300" distL="114300" distR="114300">
             <wp:extent cx="3028950" cy="2971800"/>
             <wp:effectExtent b="0" l="0" r="0" t="0"/>
-            <wp:docPr id="12" name="image2.png"/>
+            <wp:docPr id="12" name="image3.png"/>
             <a:graphic>
               <a:graphicData uri="http://schemas.openxmlformats.org/drawingml/2006/picture">
                 <pic:pic>
                   <pic:nvPicPr>
-                    <pic:cNvPr id="0" name="image2.png"/>
+                    <pic:cNvPr id="0" name="image3.png"/>
                     <pic:cNvPicPr preferRelativeResize="0"/>
                   </pic:nvPicPr>
                   <pic:blipFill>
@@ -21197,7 +21197,7 @@
         <w:rPr>
           <w:rtl w:val="0"/>
         </w:rPr>
-        <w:t xml:space="preserve">: This form allow the user to create a new game, which will be listed in the Game Selection Form and then that game could then be joined by other players.</w:t>
+        <w:t xml:space="preserve">: This form allows the user to create a new game, which will be listed in the Game Selection Form and then that game could then be joined by other players.</w:t>
       </w:r>
     </w:p>
     <w:p>

</xml_diff>

<commit_message>
added updated data grid in report
</commit_message>
<xml_diff>
--- a/Complete Report.docx
+++ b/Complete Report.docx
@@ -1970,12 +1970,12 @@
           <wp:inline distB="114300" distT="114300" distL="114300" distR="114300">
             <wp:extent cx="5731200" cy="4267200"/>
             <wp:effectExtent b="0" l="0" r="0" t="0"/>
-            <wp:docPr id="11" name="image15.png"/>
+            <wp:docPr id="11" name="image11.png"/>
             <a:graphic>
               <a:graphicData uri="http://schemas.openxmlformats.org/drawingml/2006/picture">
                 <pic:pic>
                   <pic:nvPicPr>
-                    <pic:cNvPr id="0" name="image15.png"/>
+                    <pic:cNvPr id="0" name="image11.png"/>
                     <pic:cNvPicPr preferRelativeResize="0"/>
                   </pic:nvPicPr>
                   <pic:blipFill>
@@ -2194,12 +2194,12 @@
           <wp:inline distB="114300" distT="114300" distL="114300" distR="114300">
             <wp:extent cx="3590925" cy="2571750"/>
             <wp:effectExtent b="0" l="0" r="0" t="0"/>
-            <wp:docPr id="10" name="image8.png"/>
+            <wp:docPr id="10" name="image6.png"/>
             <a:graphic>
               <a:graphicData uri="http://schemas.openxmlformats.org/drawingml/2006/picture">
                 <pic:pic>
                   <pic:nvPicPr>
-                    <pic:cNvPr id="0" name="image8.png"/>
+                    <pic:cNvPr id="0" name="image6.png"/>
                     <pic:cNvPicPr preferRelativeResize="0"/>
                   </pic:nvPicPr>
                   <pic:blipFill>
@@ -2270,12 +2270,12 @@
           <wp:inline distB="114300" distT="114300" distL="114300" distR="114300">
             <wp:extent cx="3476625" cy="2552700"/>
             <wp:effectExtent b="0" l="0" r="0" t="0"/>
-            <wp:docPr id="12" name="image12.png"/>
+            <wp:docPr id="12" name="image10.png"/>
             <a:graphic>
               <a:graphicData uri="http://schemas.openxmlformats.org/drawingml/2006/picture">
                 <pic:pic>
                   <pic:nvPicPr>
-                    <pic:cNvPr id="0" name="image12.png"/>
+                    <pic:cNvPr id="0" name="image10.png"/>
                     <pic:cNvPicPr preferRelativeResize="0"/>
                   </pic:nvPicPr>
                   <pic:blipFill>
@@ -2336,12 +2336,12 @@
           <wp:inline distB="114300" distT="114300" distL="114300" distR="114300">
             <wp:extent cx="3390900" cy="2486025"/>
             <wp:effectExtent b="0" l="0" r="0" t="0"/>
-            <wp:docPr id="2" name="image11.png"/>
+            <wp:docPr id="2" name="image7.png"/>
             <a:graphic>
               <a:graphicData uri="http://schemas.openxmlformats.org/drawingml/2006/picture">
                 <pic:pic>
                   <pic:nvPicPr>
-                    <pic:cNvPr id="0" name="image11.png"/>
+                    <pic:cNvPr id="0" name="image7.png"/>
                     <pic:cNvPicPr preferRelativeResize="0"/>
                   </pic:nvPicPr>
                   <pic:blipFill>
@@ -2432,12 +2432,12 @@
           <wp:inline distB="114300" distT="114300" distL="114300" distR="114300">
             <wp:extent cx="3533734" cy="2993603"/>
             <wp:effectExtent b="0" l="0" r="0" t="0"/>
-            <wp:docPr id="14" name="image9.png"/>
+            <wp:docPr id="14" name="image14.png"/>
             <a:graphic>
               <a:graphicData uri="http://schemas.openxmlformats.org/drawingml/2006/picture">
                 <pic:pic>
                   <pic:nvPicPr>
-                    <pic:cNvPr id="0" name="image9.png"/>
+                    <pic:cNvPr id="0" name="image14.png"/>
                     <pic:cNvPicPr preferRelativeResize="0"/>
                   </pic:nvPicPr>
                   <pic:blipFill>
@@ -2669,12 +2669,12 @@
           <wp:inline distB="114300" distT="114300" distL="114300" distR="114300">
             <wp:extent cx="2506685" cy="2405063"/>
             <wp:effectExtent b="0" l="0" r="0" t="0"/>
-            <wp:docPr id="1" name="image2.png"/>
+            <wp:docPr id="1" name="image4.png"/>
             <a:graphic>
               <a:graphicData uri="http://schemas.openxmlformats.org/drawingml/2006/picture">
                 <pic:pic>
                   <pic:nvPicPr>
-                    <pic:cNvPr id="0" name="image2.png"/>
+                    <pic:cNvPr id="0" name="image4.png"/>
                     <pic:cNvPicPr preferRelativeResize="0"/>
                   </pic:nvPicPr>
                   <pic:blipFill>
@@ -2710,12 +2710,12 @@
           <wp:inline distB="114300" distT="114300" distL="114300" distR="114300">
             <wp:extent cx="2733675" cy="2209724"/>
             <wp:effectExtent b="0" l="0" r="0" t="0"/>
-            <wp:docPr id="6" name="image5.png"/>
+            <wp:docPr id="6" name="image2.png"/>
             <a:graphic>
               <a:graphicData uri="http://schemas.openxmlformats.org/drawingml/2006/picture">
                 <pic:pic>
                   <pic:nvPicPr>
-                    <pic:cNvPr id="0" name="image5.png"/>
+                    <pic:cNvPr id="0" name="image2.png"/>
                     <pic:cNvPicPr preferRelativeResize="0"/>
                   </pic:nvPicPr>
                   <pic:blipFill>
@@ -2883,12 +2883,12 @@
           <wp:inline distB="114300" distT="114300" distL="114300" distR="114300">
             <wp:extent cx="4067175" cy="2400300"/>
             <wp:effectExtent b="0" l="0" r="0" t="0"/>
-            <wp:docPr id="15" name="image6.png"/>
+            <wp:docPr id="15" name="image15.png"/>
             <a:graphic>
               <a:graphicData uri="http://schemas.openxmlformats.org/drawingml/2006/picture">
                 <pic:pic>
                   <pic:nvPicPr>
-                    <pic:cNvPr id="0" name="image6.png"/>
+                    <pic:cNvPr id="0" name="image15.png"/>
                     <pic:cNvPicPr preferRelativeResize="0"/>
                   </pic:nvPicPr>
                   <pic:blipFill>
@@ -3092,12 +3092,12 @@
           <wp:inline distB="114300" distT="114300" distL="114300" distR="114300">
             <wp:extent cx="6081713" cy="3788442"/>
             <wp:effectExtent b="0" l="0" r="0" t="0"/>
-            <wp:docPr id="7" name="image10.png"/>
+            <wp:docPr id="7" name="image12.png"/>
             <a:graphic>
               <a:graphicData uri="http://schemas.openxmlformats.org/drawingml/2006/picture">
                 <pic:pic>
                   <pic:nvPicPr>
-                    <pic:cNvPr id="0" name="image10.png"/>
+                    <pic:cNvPr id="0" name="image12.png"/>
                     <pic:cNvPicPr preferRelativeResize="0"/>
                   </pic:nvPicPr>
                   <pic:blipFill>
@@ -3434,12 +3434,12 @@
           <wp:inline distB="114300" distT="114300" distL="114300" distR="114300">
             <wp:extent cx="2286000" cy="3619500"/>
             <wp:effectExtent b="0" l="0" r="0" t="0"/>
-            <wp:docPr id="9" name="image13.png"/>
+            <wp:docPr id="9" name="image5.png"/>
             <a:graphic>
               <a:graphicData uri="http://schemas.openxmlformats.org/drawingml/2006/picture">
                 <pic:pic>
                   <pic:nvPicPr>
-                    <pic:cNvPr id="0" name="image13.png"/>
+                    <pic:cNvPr id="0" name="image5.png"/>
                     <pic:cNvPicPr preferRelativeResize="0"/>
                   </pic:nvPicPr>
                   <pic:blipFill>
@@ -3475,12 +3475,12 @@
           <wp:inline distB="114300" distT="114300" distL="114300" distR="114300">
             <wp:extent cx="3028950" cy="2971800"/>
             <wp:effectExtent b="0" l="0" r="0" t="0"/>
-            <wp:docPr id="13" name="image4.png"/>
+            <wp:docPr id="13" name="image13.png"/>
             <a:graphic>
               <a:graphicData uri="http://schemas.openxmlformats.org/drawingml/2006/picture">
                 <pic:pic>
                   <pic:nvPicPr>
-                    <pic:cNvPr id="0" name="image4.png"/>
+                    <pic:cNvPr id="0" name="image13.png"/>
                     <pic:cNvPicPr preferRelativeResize="0"/>
                   </pic:nvPicPr>
                   <pic:blipFill>
@@ -3758,14 +3758,14 @@
         <w:rPr/>
         <w:drawing>
           <wp:inline distB="114300" distT="114300" distL="114300" distR="114300">
-            <wp:extent cx="5731200" cy="3416300"/>
+            <wp:extent cx="5731200" cy="3467100"/>
             <wp:effectExtent b="0" l="0" r="0" t="0"/>
-            <wp:docPr id="8" name="image7.png"/>
+            <wp:docPr id="8" name="image8.png"/>
             <a:graphic>
               <a:graphicData uri="http://schemas.openxmlformats.org/drawingml/2006/picture">
                 <pic:pic>
                   <pic:nvPicPr>
-                    <pic:cNvPr id="0" name="image7.png"/>
+                    <pic:cNvPr id="0" name="image8.png"/>
                     <pic:cNvPicPr preferRelativeResize="0"/>
                   </pic:nvPicPr>
                   <pic:blipFill>
@@ -3778,7 +3778,7 @@
                   <pic:spPr>
                     <a:xfrm>
                       <a:off x="0" y="0"/>
-                      <a:ext cx="5731200" cy="3416300"/>
+                      <a:ext cx="5731200" cy="3467100"/>
                     </a:xfrm>
                     <a:prstGeom prst="rect"/>
                     <a:ln/>
@@ -3893,6 +3893,24 @@
           <w:rtl w:val="0"/>
         </w:rPr>
         <w:t xml:space="preserve">Logs out the user and returns to Login Screen. </w:t>
+      </w:r>
+    </w:p>
+    <w:p>
+      <w:pPr>
+        <w:numPr>
+          <w:ilvl w:val="0"/>
+          <w:numId w:val="4"/>
+        </w:numPr>
+        <w:ind w:left="720" w:hanging="360"/>
+        <w:rPr>
+          <w:u w:val="none"/>
+        </w:rPr>
+      </w:pPr>
+      <w:r>
+        <w:rPr>
+          <w:rtl w:val="0"/>
+        </w:rPr>
+        <w:t xml:space="preserve">Datagrid: It currently shows other players' locations who are in the same game, but will show 100 tiles with different colors for different players. </w:t>
       </w:r>
     </w:p>
     <w:p>
@@ -19892,12 +19910,12 @@
           <wp:inline distB="114300" distT="114300" distL="114300" distR="114300">
             <wp:extent cx="5731200" cy="3568700"/>
             <wp:effectExtent b="0" l="0" r="0" t="0"/>
-            <wp:docPr id="3" name="image14.png"/>
+            <wp:docPr id="3" name="image9.png"/>
             <a:graphic>
               <a:graphicData uri="http://schemas.openxmlformats.org/drawingml/2006/picture">
                 <pic:pic>
                   <pic:nvPicPr>
-                    <pic:cNvPr id="0" name="image14.png"/>
+                    <pic:cNvPr id="0" name="image9.png"/>
                     <pic:cNvPicPr preferRelativeResize="0"/>
                   </pic:nvPicPr>
                   <pic:blipFill>

</xml_diff>

<commit_message>
grid details update in report
</commit_message>
<xml_diff>
--- a/Complete Report.docx
+++ b/Complete Report.docx
@@ -512,11 +512,34 @@
             </w:tabs>
             <w:spacing w:before="60" w:line="240" w:lineRule="auto"/>
             <w:ind w:left="360" w:firstLine="0"/>
-            <w:rPr/>
+            <w:rPr>
+              <w:rFonts w:ascii="Arial" w:cs="Arial" w:eastAsia="Arial" w:hAnsi="Arial"/>
+              <w:b w:val="0"/>
+              <w:i w:val="0"/>
+              <w:smallCaps w:val="0"/>
+              <w:strike w:val="0"/>
+              <w:color w:val="000000"/>
+              <w:sz w:val="22"/>
+              <w:szCs w:val="22"/>
+              <w:u w:val="none"/>
+              <w:shd w:fill="auto" w:val="clear"/>
+              <w:vertAlign w:val="baseline"/>
+            </w:rPr>
           </w:pPr>
           <w:hyperlink w:anchor="_nhtxb6orsup5">
             <w:r>
               <w:rPr>
+                <w:rFonts w:ascii="Arial" w:cs="Arial" w:eastAsia="Arial" w:hAnsi="Arial"/>
+                <w:b w:val="0"/>
+                <w:i w:val="0"/>
+                <w:smallCaps w:val="0"/>
+                <w:strike w:val="0"/>
+                <w:color w:val="000000"/>
+                <w:sz w:val="22"/>
+                <w:szCs w:val="22"/>
+                <w:u w:val="none"/>
+                <w:shd w:fill="auto" w:val="clear"/>
+                <w:vertAlign w:val="baseline"/>
                 <w:rtl w:val="0"/>
               </w:rPr>
               <w:t xml:space="preserve">Create New Game</w:t>
@@ -524,6 +547,17 @@
           </w:hyperlink>
           <w:r>
             <w:rPr>
+              <w:rFonts w:ascii="Arial" w:cs="Arial" w:eastAsia="Arial" w:hAnsi="Arial"/>
+              <w:b w:val="0"/>
+              <w:i w:val="0"/>
+              <w:smallCaps w:val="0"/>
+              <w:strike w:val="0"/>
+              <w:color w:val="000000"/>
+              <w:sz w:val="22"/>
+              <w:szCs w:val="22"/>
+              <w:u w:val="none"/>
+              <w:shd w:fill="auto" w:val="clear"/>
+              <w:vertAlign w:val="baseline"/>
               <w:rtl w:val="0"/>
             </w:rPr>
             <w:tab/>
@@ -535,6 +569,17 @@
           </w:r>
           <w:r>
             <w:rPr>
+              <w:rFonts w:ascii="Arial" w:cs="Arial" w:eastAsia="Arial" w:hAnsi="Arial"/>
+              <w:b w:val="0"/>
+              <w:i w:val="0"/>
+              <w:smallCaps w:val="0"/>
+              <w:strike w:val="0"/>
+              <w:color w:val="000000"/>
+              <w:sz w:val="22"/>
+              <w:szCs w:val="22"/>
+              <w:u w:val="none"/>
+              <w:shd w:fill="auto" w:val="clear"/>
+              <w:vertAlign w:val="baseline"/>
               <w:rtl w:val="0"/>
             </w:rPr>
             <w:t xml:space="preserve">6</w:t>
@@ -585,7 +630,7 @@
                 <w:vertAlign w:val="baseline"/>
                 <w:rtl w:val="0"/>
               </w:rPr>
-              <w:t xml:space="preserve">Game Administration Functions</w:t>
+              <w:t xml:space="preserve">Admin Tools</w:t>
             </w:r>
           </w:hyperlink>
           <w:r>
@@ -643,14 +688,102 @@
             </w:tabs>
             <w:spacing w:before="60" w:line="240" w:lineRule="auto"/>
             <w:ind w:left="360" w:firstLine="0"/>
+            <w:rPr>
+              <w:rFonts w:ascii="Arial" w:cs="Arial" w:eastAsia="Arial" w:hAnsi="Arial"/>
+              <w:b w:val="0"/>
+              <w:i w:val="0"/>
+              <w:smallCaps w:val="0"/>
+              <w:strike w:val="0"/>
+              <w:color w:val="000000"/>
+              <w:sz w:val="22"/>
+              <w:szCs w:val="22"/>
+              <w:u w:val="none"/>
+              <w:shd w:fill="auto" w:val="clear"/>
+              <w:vertAlign w:val="baseline"/>
+            </w:rPr>
+          </w:pPr>
+          <w:hyperlink w:anchor="_7urfqdwtyhk8">
+            <w:r>
+              <w:rPr>
+                <w:rFonts w:ascii="Arial" w:cs="Arial" w:eastAsia="Arial" w:hAnsi="Arial"/>
+                <w:b w:val="0"/>
+                <w:i w:val="0"/>
+                <w:smallCaps w:val="0"/>
+                <w:strike w:val="0"/>
+                <w:color w:val="000000"/>
+                <w:sz w:val="22"/>
+                <w:szCs w:val="22"/>
+                <w:u w:val="none"/>
+                <w:shd w:fill="auto" w:val="clear"/>
+                <w:vertAlign w:val="baseline"/>
+                <w:rtl w:val="0"/>
+              </w:rPr>
+              <w:t xml:space="preserve">Update Player Details Form</w:t>
+            </w:r>
+          </w:hyperlink>
+          <w:r>
+            <w:rPr>
+              <w:rFonts w:ascii="Arial" w:cs="Arial" w:eastAsia="Arial" w:hAnsi="Arial"/>
+              <w:b w:val="0"/>
+              <w:i w:val="0"/>
+              <w:smallCaps w:val="0"/>
+              <w:strike w:val="0"/>
+              <w:color w:val="000000"/>
+              <w:sz w:val="22"/>
+              <w:szCs w:val="22"/>
+              <w:u w:val="none"/>
+              <w:shd w:fill="auto" w:val="clear"/>
+              <w:vertAlign w:val="baseline"/>
+              <w:rtl w:val="0"/>
+            </w:rPr>
+            <w:tab/>
+          </w:r>
+          <w:r>
+            <w:fldChar w:fldCharType="begin"/>
+            <w:instrText xml:space="preserve"> PAGEREF _7urfqdwtyhk8 \h </w:instrText>
+            <w:fldChar w:fldCharType="separate"/>
+          </w:r>
+          <w:r>
+            <w:rPr>
+              <w:rFonts w:ascii="Arial" w:cs="Arial" w:eastAsia="Arial" w:hAnsi="Arial"/>
+              <w:b w:val="0"/>
+              <w:i w:val="0"/>
+              <w:smallCaps w:val="0"/>
+              <w:strike w:val="0"/>
+              <w:color w:val="000000"/>
+              <w:sz w:val="22"/>
+              <w:szCs w:val="22"/>
+              <w:u w:val="none"/>
+              <w:shd w:fill="auto" w:val="clear"/>
+              <w:vertAlign w:val="baseline"/>
+              <w:rtl w:val="0"/>
+            </w:rPr>
+            <w:t xml:space="preserve">8</w:t>
+          </w:r>
+          <w:r>
+            <w:fldChar w:fldCharType="end"/>
+          </w:r>
+          <w:r>
+            <w:rPr>
+              <w:rtl w:val="0"/>
+            </w:rPr>
+          </w:r>
+        </w:p>
+        <w:p>
+          <w:pPr>
+            <w:tabs>
+              <w:tab w:val="right" w:pos="9025.511811023624"/>
+            </w:tabs>
+            <w:spacing w:before="60" w:line="240" w:lineRule="auto"/>
+            <w:ind w:left="360" w:firstLine="0"/>
             <w:rPr/>
           </w:pPr>
-          <w:hyperlink w:anchor="_7urfqdwtyhk8">
-            <w:r>
-              <w:rPr>
-                <w:rtl w:val="0"/>
-              </w:rPr>
-              <w:t xml:space="preserve">Update Player Details Form</w:t>
+          <w:hyperlink w:anchor="_s0fhm9uyby04">
+            <w:r>
+              <w:rPr>
+                <w:rtl w:val="0"/>
+              </w:rPr>
+              <w:t xml:space="preserve">GameGrid Form</w:t>
             </w:r>
           </w:hyperlink>
           <w:r>
@@ -661,7 +794,7 @@
           </w:r>
           <w:r>
             <w:fldChar w:fldCharType="begin"/>
-            <w:instrText xml:space="preserve"> PAGEREF _7urfqdwtyhk8 \h </w:instrText>
+            <w:instrText xml:space="preserve"> PAGEREF _s0fhm9uyby04 \h </w:instrText>
             <w:fldChar w:fldCharType="separate"/>
           </w:r>
           <w:r>
@@ -756,7 +889,7 @@
               <w:vertAlign w:val="baseline"/>
               <w:rtl w:val="0"/>
             </w:rPr>
-            <w:t xml:space="preserve">10</w:t>
+            <w:t xml:space="preserve">11</w:t>
           </w:r>
           <w:r>
             <w:fldChar w:fldCharType="end"/>
@@ -833,182 +966,6 @@
             <w:rPr>
               <w:rFonts w:ascii="Arial" w:cs="Arial" w:eastAsia="Arial" w:hAnsi="Arial"/>
               <w:b w:val="1"/>
-              <w:i w:val="0"/>
-              <w:smallCaps w:val="0"/>
-              <w:strike w:val="0"/>
-              <w:color w:val="000000"/>
-              <w:sz w:val="22"/>
-              <w:szCs w:val="22"/>
-              <w:u w:val="none"/>
-              <w:shd w:fill="auto" w:val="clear"/>
-              <w:vertAlign w:val="baseline"/>
-              <w:rtl w:val="0"/>
-            </w:rPr>
-            <w:t xml:space="preserve">12</w:t>
-          </w:r>
-          <w:r>
-            <w:fldChar w:fldCharType="end"/>
-          </w:r>
-          <w:r>
-            <w:rPr>
-              <w:rtl w:val="0"/>
-            </w:rPr>
-          </w:r>
-        </w:p>
-        <w:p>
-          <w:pPr>
-            <w:tabs>
-              <w:tab w:val="right" w:pos="9025.511811023624"/>
-            </w:tabs>
-            <w:spacing w:before="60" w:line="240" w:lineRule="auto"/>
-            <w:ind w:left="720" w:firstLine="0"/>
-            <w:rPr>
-              <w:rFonts w:ascii="Arial" w:cs="Arial" w:eastAsia="Arial" w:hAnsi="Arial"/>
-              <w:b w:val="0"/>
-              <w:i w:val="0"/>
-              <w:smallCaps w:val="0"/>
-              <w:strike w:val="0"/>
-              <w:color w:val="000000"/>
-              <w:sz w:val="22"/>
-              <w:szCs w:val="22"/>
-              <w:u w:val="none"/>
-              <w:shd w:fill="auto" w:val="clear"/>
-              <w:vertAlign w:val="baseline"/>
-            </w:rPr>
-          </w:pPr>
-          <w:hyperlink w:anchor="_cv4ic1m9psg9">
-            <w:r>
-              <w:rPr>
-                <w:rFonts w:ascii="Arial" w:cs="Arial" w:eastAsia="Arial" w:hAnsi="Arial"/>
-                <w:b w:val="0"/>
-                <w:i w:val="0"/>
-                <w:smallCaps w:val="0"/>
-                <w:strike w:val="0"/>
-                <w:color w:val="000000"/>
-                <w:sz w:val="22"/>
-                <w:szCs w:val="22"/>
-                <w:u w:val="none"/>
-                <w:shd w:fill="auto" w:val="clear"/>
-                <w:vertAlign w:val="baseline"/>
-                <w:rtl w:val="0"/>
-              </w:rPr>
-              <w:t xml:space="preserve">Players Table</w:t>
-            </w:r>
-          </w:hyperlink>
-          <w:r>
-            <w:rPr>
-              <w:rFonts w:ascii="Arial" w:cs="Arial" w:eastAsia="Arial" w:hAnsi="Arial"/>
-              <w:b w:val="0"/>
-              <w:i w:val="0"/>
-              <w:smallCaps w:val="0"/>
-              <w:strike w:val="0"/>
-              <w:color w:val="000000"/>
-              <w:sz w:val="22"/>
-              <w:szCs w:val="22"/>
-              <w:u w:val="none"/>
-              <w:shd w:fill="auto" w:val="clear"/>
-              <w:vertAlign w:val="baseline"/>
-              <w:rtl w:val="0"/>
-            </w:rPr>
-            <w:tab/>
-          </w:r>
-          <w:r>
-            <w:fldChar w:fldCharType="begin"/>
-            <w:instrText xml:space="preserve"> PAGEREF _cv4ic1m9psg9 \h </w:instrText>
-            <w:fldChar w:fldCharType="separate"/>
-          </w:r>
-          <w:r>
-            <w:rPr>
-              <w:rFonts w:ascii="Arial" w:cs="Arial" w:eastAsia="Arial" w:hAnsi="Arial"/>
-              <w:b w:val="0"/>
-              <w:i w:val="0"/>
-              <w:smallCaps w:val="0"/>
-              <w:strike w:val="0"/>
-              <w:color w:val="000000"/>
-              <w:sz w:val="22"/>
-              <w:szCs w:val="22"/>
-              <w:u w:val="none"/>
-              <w:shd w:fill="auto" w:val="clear"/>
-              <w:vertAlign w:val="baseline"/>
-              <w:rtl w:val="0"/>
-            </w:rPr>
-            <w:t xml:space="preserve">12</w:t>
-          </w:r>
-          <w:r>
-            <w:fldChar w:fldCharType="end"/>
-          </w:r>
-          <w:r>
-            <w:rPr>
-              <w:rtl w:val="0"/>
-            </w:rPr>
-          </w:r>
-        </w:p>
-        <w:p>
-          <w:pPr>
-            <w:tabs>
-              <w:tab w:val="right" w:pos="9025.511811023624"/>
-            </w:tabs>
-            <w:spacing w:before="60" w:line="240" w:lineRule="auto"/>
-            <w:ind w:left="720" w:firstLine="0"/>
-            <w:rPr>
-              <w:rFonts w:ascii="Arial" w:cs="Arial" w:eastAsia="Arial" w:hAnsi="Arial"/>
-              <w:b w:val="0"/>
-              <w:i w:val="0"/>
-              <w:smallCaps w:val="0"/>
-              <w:strike w:val="0"/>
-              <w:color w:val="000000"/>
-              <w:sz w:val="22"/>
-              <w:szCs w:val="22"/>
-              <w:u w:val="none"/>
-              <w:shd w:fill="auto" w:val="clear"/>
-              <w:vertAlign w:val="baseline"/>
-            </w:rPr>
-          </w:pPr>
-          <w:hyperlink w:anchor="_m0heo93anb1s">
-            <w:r>
-              <w:rPr>
-                <w:rFonts w:ascii="Arial" w:cs="Arial" w:eastAsia="Arial" w:hAnsi="Arial"/>
-                <w:b w:val="0"/>
-                <w:i w:val="0"/>
-                <w:smallCaps w:val="0"/>
-                <w:strike w:val="0"/>
-                <w:color w:val="000000"/>
-                <w:sz w:val="22"/>
-                <w:szCs w:val="22"/>
-                <w:u w:val="none"/>
-                <w:shd w:fill="auto" w:val="clear"/>
-                <w:vertAlign w:val="baseline"/>
-                <w:rtl w:val="0"/>
-              </w:rPr>
-              <w:t xml:space="preserve">GameSession Table</w:t>
-            </w:r>
-          </w:hyperlink>
-          <w:r>
-            <w:rPr>
-              <w:rFonts w:ascii="Arial" w:cs="Arial" w:eastAsia="Arial" w:hAnsi="Arial"/>
-              <w:b w:val="0"/>
-              <w:i w:val="0"/>
-              <w:smallCaps w:val="0"/>
-              <w:strike w:val="0"/>
-              <w:color w:val="000000"/>
-              <w:sz w:val="22"/>
-              <w:szCs w:val="22"/>
-              <w:u w:val="none"/>
-              <w:shd w:fill="auto" w:val="clear"/>
-              <w:vertAlign w:val="baseline"/>
-              <w:rtl w:val="0"/>
-            </w:rPr>
-            <w:tab/>
-          </w:r>
-          <w:r>
-            <w:fldChar w:fldCharType="begin"/>
-            <w:instrText xml:space="preserve"> PAGEREF _m0heo93anb1s \h </w:instrText>
-            <w:fldChar w:fldCharType="separate"/>
-          </w:r>
-          <w:r>
-            <w:rPr>
-              <w:rFonts w:ascii="Arial" w:cs="Arial" w:eastAsia="Arial" w:hAnsi="Arial"/>
-              <w:b w:val="0"/>
               <w:i w:val="0"/>
               <w:smallCaps w:val="0"/>
               <w:strike w:val="0"/>
@@ -1052,7 +1009,7 @@
               <w:vertAlign w:val="baseline"/>
             </w:rPr>
           </w:pPr>
-          <w:hyperlink w:anchor="_cd3if8eovzty">
+          <w:hyperlink w:anchor="_cv4ic1m9psg9">
             <w:r>
               <w:rPr>
                 <w:rFonts w:ascii="Arial" w:cs="Arial" w:eastAsia="Arial" w:hAnsi="Arial"/>
@@ -1068,7 +1025,7 @@
                 <w:vertAlign w:val="baseline"/>
                 <w:rtl w:val="0"/>
               </w:rPr>
-              <w:t xml:space="preserve">Tile Table</w:t>
+              <w:t xml:space="preserve">Players Table</w:t>
             </w:r>
           </w:hyperlink>
           <w:r>
@@ -1090,7 +1047,7 @@
           </w:r>
           <w:r>
             <w:fldChar w:fldCharType="begin"/>
-            <w:instrText xml:space="preserve"> PAGEREF _cd3if8eovzty \h </w:instrText>
+            <w:instrText xml:space="preserve"> PAGEREF _cv4ic1m9psg9 \h </w:instrText>
             <w:fldChar w:fldCharType="separate"/>
           </w:r>
           <w:r>
@@ -1140,7 +1097,7 @@
               <w:vertAlign w:val="baseline"/>
             </w:rPr>
           </w:pPr>
-          <w:hyperlink w:anchor="_qb10zhec8899">
+          <w:hyperlink w:anchor="_m0heo93anb1s">
             <w:r>
               <w:rPr>
                 <w:rFonts w:ascii="Arial" w:cs="Arial" w:eastAsia="Arial" w:hAnsi="Arial"/>
@@ -1156,7 +1113,7 @@
                 <w:vertAlign w:val="baseline"/>
                 <w:rtl w:val="0"/>
               </w:rPr>
-              <w:t xml:space="preserve">Message Table</w:t>
+              <w:t xml:space="preserve">GameSession Table</w:t>
             </w:r>
           </w:hyperlink>
           <w:r>
@@ -1178,101 +1135,13 @@
           </w:r>
           <w:r>
             <w:fldChar w:fldCharType="begin"/>
-            <w:instrText xml:space="preserve"> PAGEREF _qb10zhec8899 \h </w:instrText>
+            <w:instrText xml:space="preserve"> PAGEREF _m0heo93anb1s \h </w:instrText>
             <w:fldChar w:fldCharType="separate"/>
           </w:r>
           <w:r>
             <w:rPr>
               <w:rFonts w:ascii="Arial" w:cs="Arial" w:eastAsia="Arial" w:hAnsi="Arial"/>
               <w:b w:val="0"/>
-              <w:i w:val="0"/>
-              <w:smallCaps w:val="0"/>
-              <w:strike w:val="0"/>
-              <w:color w:val="000000"/>
-              <w:sz w:val="22"/>
-              <w:szCs w:val="22"/>
-              <w:u w:val="none"/>
-              <w:shd w:fill="auto" w:val="clear"/>
-              <w:vertAlign w:val="baseline"/>
-              <w:rtl w:val="0"/>
-            </w:rPr>
-            <w:t xml:space="preserve">13</w:t>
-          </w:r>
-          <w:r>
-            <w:fldChar w:fldCharType="end"/>
-          </w:r>
-          <w:r>
-            <w:rPr>
-              <w:rtl w:val="0"/>
-            </w:rPr>
-          </w:r>
-        </w:p>
-        <w:p>
-          <w:pPr>
-            <w:tabs>
-              <w:tab w:val="right" w:pos="9025.511811023624"/>
-            </w:tabs>
-            <w:spacing w:before="200" w:line="240" w:lineRule="auto"/>
-            <w:ind w:left="0" w:firstLine="0"/>
-            <w:rPr>
-              <w:rFonts w:ascii="Arial" w:cs="Arial" w:eastAsia="Arial" w:hAnsi="Arial"/>
-              <w:b w:val="1"/>
-              <w:i w:val="0"/>
-              <w:smallCaps w:val="0"/>
-              <w:strike w:val="0"/>
-              <w:color w:val="000000"/>
-              <w:sz w:val="22"/>
-              <w:szCs w:val="22"/>
-              <w:u w:val="none"/>
-              <w:shd w:fill="auto" w:val="clear"/>
-              <w:vertAlign w:val="baseline"/>
-            </w:rPr>
-          </w:pPr>
-          <w:hyperlink w:anchor="_9bqmpp7ugm5g">
-            <w:r>
-              <w:rPr>
-                <w:rFonts w:ascii="Arial" w:cs="Arial" w:eastAsia="Arial" w:hAnsi="Arial"/>
-                <w:b w:val="1"/>
-                <w:i w:val="0"/>
-                <w:smallCaps w:val="0"/>
-                <w:strike w:val="0"/>
-                <w:color w:val="000000"/>
-                <w:sz w:val="22"/>
-                <w:szCs w:val="22"/>
-                <w:u w:val="none"/>
-                <w:shd w:fill="auto" w:val="clear"/>
-                <w:vertAlign w:val="baseline"/>
-                <w:rtl w:val="0"/>
-              </w:rPr>
-              <w:t xml:space="preserve">SQL Procedures and CRUD Operations:</w:t>
-            </w:r>
-          </w:hyperlink>
-          <w:r>
-            <w:rPr>
-              <w:rFonts w:ascii="Arial" w:cs="Arial" w:eastAsia="Arial" w:hAnsi="Arial"/>
-              <w:b w:val="1"/>
-              <w:i w:val="0"/>
-              <w:smallCaps w:val="0"/>
-              <w:strike w:val="0"/>
-              <w:color w:val="000000"/>
-              <w:sz w:val="22"/>
-              <w:szCs w:val="22"/>
-              <w:u w:val="none"/>
-              <w:shd w:fill="auto" w:val="clear"/>
-              <w:vertAlign w:val="baseline"/>
-              <w:rtl w:val="0"/>
-            </w:rPr>
-            <w:tab/>
-          </w:r>
-          <w:r>
-            <w:fldChar w:fldCharType="begin"/>
-            <w:instrText xml:space="preserve"> PAGEREF _9bqmpp7ugm5g \h </w:instrText>
-            <w:fldChar w:fldCharType="separate"/>
-          </w:r>
-          <w:r>
-            <w:rPr>
-              <w:rFonts w:ascii="Arial" w:cs="Arial" w:eastAsia="Arial" w:hAnsi="Arial"/>
-              <w:b w:val="1"/>
               <w:i w:val="0"/>
               <w:smallCaps w:val="0"/>
               <w:strike w:val="0"/>
@@ -1301,7 +1170,7 @@
               <w:tab w:val="right" w:pos="9025.511811023624"/>
             </w:tabs>
             <w:spacing w:before="60" w:line="240" w:lineRule="auto"/>
-            <w:ind w:left="360" w:firstLine="0"/>
+            <w:ind w:left="720" w:firstLine="0"/>
             <w:rPr>
               <w:rFonts w:ascii="Arial" w:cs="Arial" w:eastAsia="Arial" w:hAnsi="Arial"/>
               <w:b w:val="0"/>
@@ -1316,7 +1185,7 @@
               <w:vertAlign w:val="baseline"/>
             </w:rPr>
           </w:pPr>
-          <w:hyperlink w:anchor="_cf8d4xf4f084">
+          <w:hyperlink w:anchor="_cd3if8eovzty">
             <w:r>
               <w:rPr>
                 <w:rFonts w:ascii="Arial" w:cs="Arial" w:eastAsia="Arial" w:hAnsi="Arial"/>
@@ -1332,7 +1201,7 @@
                 <w:vertAlign w:val="baseline"/>
                 <w:rtl w:val="0"/>
               </w:rPr>
-              <w:t xml:space="preserve">Overview of CRUD Procedures:</w:t>
+              <w:t xml:space="preserve">Tile Table</w:t>
             </w:r>
           </w:hyperlink>
           <w:r>
@@ -1354,7 +1223,95 @@
           </w:r>
           <w:r>
             <w:fldChar w:fldCharType="begin"/>
-            <w:instrText xml:space="preserve"> PAGEREF _cf8d4xf4f084 \h </w:instrText>
+            <w:instrText xml:space="preserve"> PAGEREF _cd3if8eovzty \h </w:instrText>
+            <w:fldChar w:fldCharType="separate"/>
+          </w:r>
+          <w:r>
+            <w:rPr>
+              <w:rFonts w:ascii="Arial" w:cs="Arial" w:eastAsia="Arial" w:hAnsi="Arial"/>
+              <w:b w:val="0"/>
+              <w:i w:val="0"/>
+              <w:smallCaps w:val="0"/>
+              <w:strike w:val="0"/>
+              <w:color w:val="000000"/>
+              <w:sz w:val="22"/>
+              <w:szCs w:val="22"/>
+              <w:u w:val="none"/>
+              <w:shd w:fill="auto" w:val="clear"/>
+              <w:vertAlign w:val="baseline"/>
+              <w:rtl w:val="0"/>
+            </w:rPr>
+            <w:t xml:space="preserve">14</w:t>
+          </w:r>
+          <w:r>
+            <w:fldChar w:fldCharType="end"/>
+          </w:r>
+          <w:r>
+            <w:rPr>
+              <w:rtl w:val="0"/>
+            </w:rPr>
+          </w:r>
+        </w:p>
+        <w:p>
+          <w:pPr>
+            <w:tabs>
+              <w:tab w:val="right" w:pos="9025.511811023624"/>
+            </w:tabs>
+            <w:spacing w:before="60" w:line="240" w:lineRule="auto"/>
+            <w:ind w:left="720" w:firstLine="0"/>
+            <w:rPr>
+              <w:rFonts w:ascii="Arial" w:cs="Arial" w:eastAsia="Arial" w:hAnsi="Arial"/>
+              <w:b w:val="0"/>
+              <w:i w:val="0"/>
+              <w:smallCaps w:val="0"/>
+              <w:strike w:val="0"/>
+              <w:color w:val="000000"/>
+              <w:sz w:val="22"/>
+              <w:szCs w:val="22"/>
+              <w:u w:val="none"/>
+              <w:shd w:fill="auto" w:val="clear"/>
+              <w:vertAlign w:val="baseline"/>
+            </w:rPr>
+          </w:pPr>
+          <w:hyperlink w:anchor="_qb10zhec8899">
+            <w:r>
+              <w:rPr>
+                <w:rFonts w:ascii="Arial" w:cs="Arial" w:eastAsia="Arial" w:hAnsi="Arial"/>
+                <w:b w:val="0"/>
+                <w:i w:val="0"/>
+                <w:smallCaps w:val="0"/>
+                <w:strike w:val="0"/>
+                <w:color w:val="000000"/>
+                <w:sz w:val="22"/>
+                <w:szCs w:val="22"/>
+                <w:u w:val="none"/>
+                <w:shd w:fill="auto" w:val="clear"/>
+                <w:vertAlign w:val="baseline"/>
+                <w:rtl w:val="0"/>
+              </w:rPr>
+              <w:t xml:space="preserve">Message Table</w:t>
+            </w:r>
+          </w:hyperlink>
+          <w:r>
+            <w:rPr>
+              <w:rFonts w:ascii="Arial" w:cs="Arial" w:eastAsia="Arial" w:hAnsi="Arial"/>
+              <w:b w:val="0"/>
+              <w:i w:val="0"/>
+              <w:smallCaps w:val="0"/>
+              <w:strike w:val="0"/>
+              <w:color w:val="000000"/>
+              <w:sz w:val="22"/>
+              <w:szCs w:val="22"/>
+              <w:u w:val="none"/>
+              <w:shd w:fill="auto" w:val="clear"/>
+              <w:vertAlign w:val="baseline"/>
+              <w:rtl w:val="0"/>
+            </w:rPr>
+            <w:tab/>
+          </w:r>
+          <w:r>
+            <w:fldChar w:fldCharType="begin"/>
+            <w:instrText xml:space="preserve"> PAGEREF _qb10zhec8899 \h </w:instrText>
             <w:fldChar w:fldCharType="separate"/>
           </w:r>
           <w:r>
@@ -1404,7 +1361,7 @@
               <w:vertAlign w:val="baseline"/>
             </w:rPr>
           </w:pPr>
-          <w:hyperlink w:anchor="_tjgffojm9rol">
+          <w:hyperlink w:anchor="_9bqmpp7ugm5g">
             <w:r>
               <w:rPr>
                 <w:rFonts w:ascii="Arial" w:cs="Arial" w:eastAsia="Arial" w:hAnsi="Arial"/>
@@ -1420,7 +1377,7 @@
                 <w:vertAlign w:val="baseline"/>
                 <w:rtl w:val="0"/>
               </w:rPr>
-              <w:t xml:space="preserve">ACID</w:t>
+              <w:t xml:space="preserve">SQL Procedures and CRUD Operations:</w:t>
             </w:r>
           </w:hyperlink>
           <w:r>
@@ -1442,13 +1399,101 @@
           </w:r>
           <w:r>
             <w:fldChar w:fldCharType="begin"/>
-            <w:instrText xml:space="preserve"> PAGEREF _tjgffojm9rol \h </w:instrText>
+            <w:instrText xml:space="preserve"> PAGEREF _9bqmpp7ugm5g \h </w:instrText>
             <w:fldChar w:fldCharType="separate"/>
           </w:r>
           <w:r>
             <w:rPr>
               <w:rFonts w:ascii="Arial" w:cs="Arial" w:eastAsia="Arial" w:hAnsi="Arial"/>
               <w:b w:val="1"/>
+              <w:i w:val="0"/>
+              <w:smallCaps w:val="0"/>
+              <w:strike w:val="0"/>
+              <w:color w:val="000000"/>
+              <w:sz w:val="22"/>
+              <w:szCs w:val="22"/>
+              <w:u w:val="none"/>
+              <w:shd w:fill="auto" w:val="clear"/>
+              <w:vertAlign w:val="baseline"/>
+              <w:rtl w:val="0"/>
+            </w:rPr>
+            <w:t xml:space="preserve">15</w:t>
+          </w:r>
+          <w:r>
+            <w:fldChar w:fldCharType="end"/>
+          </w:r>
+          <w:r>
+            <w:rPr>
+              <w:rtl w:val="0"/>
+            </w:rPr>
+          </w:r>
+        </w:p>
+        <w:p>
+          <w:pPr>
+            <w:tabs>
+              <w:tab w:val="right" w:pos="9025.511811023624"/>
+            </w:tabs>
+            <w:spacing w:before="60" w:line="240" w:lineRule="auto"/>
+            <w:ind w:left="360" w:firstLine="0"/>
+            <w:rPr>
+              <w:rFonts w:ascii="Arial" w:cs="Arial" w:eastAsia="Arial" w:hAnsi="Arial"/>
+              <w:b w:val="0"/>
+              <w:i w:val="0"/>
+              <w:smallCaps w:val="0"/>
+              <w:strike w:val="0"/>
+              <w:color w:val="000000"/>
+              <w:sz w:val="22"/>
+              <w:szCs w:val="22"/>
+              <w:u w:val="none"/>
+              <w:shd w:fill="auto" w:val="clear"/>
+              <w:vertAlign w:val="baseline"/>
+            </w:rPr>
+          </w:pPr>
+          <w:hyperlink w:anchor="_cf8d4xf4f084">
+            <w:r>
+              <w:rPr>
+                <w:rFonts w:ascii="Arial" w:cs="Arial" w:eastAsia="Arial" w:hAnsi="Arial"/>
+                <w:b w:val="0"/>
+                <w:i w:val="0"/>
+                <w:smallCaps w:val="0"/>
+                <w:strike w:val="0"/>
+                <w:color w:val="000000"/>
+                <w:sz w:val="22"/>
+                <w:szCs w:val="22"/>
+                <w:u w:val="none"/>
+                <w:shd w:fill="auto" w:val="clear"/>
+                <w:vertAlign w:val="baseline"/>
+                <w:rtl w:val="0"/>
+              </w:rPr>
+              <w:t xml:space="preserve">Overview of CRUD Procedures:</w:t>
+            </w:r>
+          </w:hyperlink>
+          <w:r>
+            <w:rPr>
+              <w:rFonts w:ascii="Arial" w:cs="Arial" w:eastAsia="Arial" w:hAnsi="Arial"/>
+              <w:b w:val="0"/>
+              <w:i w:val="0"/>
+              <w:smallCaps w:val="0"/>
+              <w:strike w:val="0"/>
+              <w:color w:val="000000"/>
+              <w:sz w:val="22"/>
+              <w:szCs w:val="22"/>
+              <w:u w:val="none"/>
+              <w:shd w:fill="auto" w:val="clear"/>
+              <w:vertAlign w:val="baseline"/>
+              <w:rtl w:val="0"/>
+            </w:rPr>
+            <w:tab/>
+          </w:r>
+          <w:r>
+            <w:fldChar w:fldCharType="begin"/>
+            <w:instrText xml:space="preserve"> PAGEREF _cf8d4xf4f084 \h </w:instrText>
+            <w:fldChar w:fldCharType="separate"/>
+          </w:r>
+          <w:r>
+            <w:rPr>
+              <w:rFonts w:ascii="Arial" w:cs="Arial" w:eastAsia="Arial" w:hAnsi="Arial"/>
+              <w:b w:val="0"/>
               <w:i w:val="0"/>
               <w:smallCaps w:val="0"/>
               <w:strike w:val="0"/>
@@ -1492,7 +1537,7 @@
               <w:vertAlign w:val="baseline"/>
             </w:rPr>
           </w:pPr>
-          <w:hyperlink w:anchor="_1u642zay18u6">
+          <w:hyperlink w:anchor="_tjgffojm9rol">
             <w:r>
               <w:rPr>
                 <w:rFonts w:ascii="Arial" w:cs="Arial" w:eastAsia="Arial" w:hAnsi="Arial"/>
@@ -1508,7 +1553,95 @@
                 <w:vertAlign w:val="baseline"/>
                 <w:rtl w:val="0"/>
               </w:rPr>
-              <w:t xml:space="preserve">Test.cs</w:t>
+              <w:t xml:space="preserve">ACID</w:t>
+            </w:r>
+          </w:hyperlink>
+          <w:r>
+            <w:rPr>
+              <w:rFonts w:ascii="Arial" w:cs="Arial" w:eastAsia="Arial" w:hAnsi="Arial"/>
+              <w:b w:val="1"/>
+              <w:i w:val="0"/>
+              <w:smallCaps w:val="0"/>
+              <w:strike w:val="0"/>
+              <w:color w:val="000000"/>
+              <w:sz w:val="22"/>
+              <w:szCs w:val="22"/>
+              <w:u w:val="none"/>
+              <w:shd w:fill="auto" w:val="clear"/>
+              <w:vertAlign w:val="baseline"/>
+              <w:rtl w:val="0"/>
+            </w:rPr>
+            <w:tab/>
+          </w:r>
+          <w:r>
+            <w:fldChar w:fldCharType="begin"/>
+            <w:instrText xml:space="preserve"> PAGEREF _tjgffojm9rol \h </w:instrText>
+            <w:fldChar w:fldCharType="separate"/>
+          </w:r>
+          <w:r>
+            <w:rPr>
+              <w:rFonts w:ascii="Arial" w:cs="Arial" w:eastAsia="Arial" w:hAnsi="Arial"/>
+              <w:b w:val="1"/>
+              <w:i w:val="0"/>
+              <w:smallCaps w:val="0"/>
+              <w:strike w:val="0"/>
+              <w:color w:val="000000"/>
+              <w:sz w:val="22"/>
+              <w:szCs w:val="22"/>
+              <w:u w:val="none"/>
+              <w:shd w:fill="auto" w:val="clear"/>
+              <w:vertAlign w:val="baseline"/>
+              <w:rtl w:val="0"/>
+            </w:rPr>
+            <w:t xml:space="preserve">16</w:t>
+          </w:r>
+          <w:r>
+            <w:fldChar w:fldCharType="end"/>
+          </w:r>
+          <w:r>
+            <w:rPr>
+              <w:rtl w:val="0"/>
+            </w:rPr>
+          </w:r>
+        </w:p>
+        <w:p>
+          <w:pPr>
+            <w:tabs>
+              <w:tab w:val="right" w:pos="9025.511811023624"/>
+            </w:tabs>
+            <w:spacing w:before="200" w:line="240" w:lineRule="auto"/>
+            <w:ind w:left="0" w:firstLine="0"/>
+            <w:rPr>
+              <w:rFonts w:ascii="Arial" w:cs="Arial" w:eastAsia="Arial" w:hAnsi="Arial"/>
+              <w:b w:val="1"/>
+              <w:i w:val="0"/>
+              <w:smallCaps w:val="0"/>
+              <w:strike w:val="0"/>
+              <w:color w:val="000000"/>
+              <w:sz w:val="22"/>
+              <w:szCs w:val="22"/>
+              <w:u w:val="none"/>
+              <w:shd w:fill="auto" w:val="clear"/>
+              <w:vertAlign w:val="baseline"/>
+            </w:rPr>
+          </w:pPr>
+          <w:hyperlink w:anchor="_1u642zay18u6">
+            <w:r>
+              <w:rPr>
+                <w:rFonts w:ascii="Arial" w:cs="Arial" w:eastAsia="Arial" w:hAnsi="Arial"/>
+                <w:b w:val="1"/>
+                <w:i w:val="0"/>
+                <w:smallCaps w:val="0"/>
+                <w:strike w:val="0"/>
+                <w:color w:val="000000"/>
+                <w:sz w:val="22"/>
+                <w:szCs w:val="22"/>
+                <w:u w:val="none"/>
+                <w:shd w:fill="auto" w:val="clear"/>
+                <w:vertAlign w:val="baseline"/>
+                <w:rtl w:val="0"/>
+              </w:rPr>
+              <w:t xml:space="preserve">Tests</w:t>
             </w:r>
           </w:hyperlink>
           <w:r>
@@ -1548,7 +1681,7 @@
               <w:vertAlign w:val="baseline"/>
               <w:rtl w:val="0"/>
             </w:rPr>
-            <w:t xml:space="preserve">16</w:t>
+            <w:t xml:space="preserve">17</w:t>
           </w:r>
           <w:r>
             <w:fldChar w:fldCharType="end"/>
@@ -1566,12 +1699,34 @@
             </w:tabs>
             <w:spacing w:before="200" w:line="240" w:lineRule="auto"/>
             <w:ind w:left="0" w:firstLine="0"/>
-            <w:rPr/>
+            <w:rPr>
+              <w:rFonts w:ascii="Arial" w:cs="Arial" w:eastAsia="Arial" w:hAnsi="Arial"/>
+              <w:b w:val="1"/>
+              <w:i w:val="0"/>
+              <w:smallCaps w:val="0"/>
+              <w:strike w:val="0"/>
+              <w:color w:val="000000"/>
+              <w:sz w:val="22"/>
+              <w:szCs w:val="22"/>
+              <w:u w:val="none"/>
+              <w:shd w:fill="auto" w:val="clear"/>
+              <w:vertAlign w:val="baseline"/>
+            </w:rPr>
           </w:pPr>
           <w:hyperlink w:anchor="_n88sc68n2a19">
             <w:r>
               <w:rPr>
+                <w:rFonts w:ascii="Arial" w:cs="Arial" w:eastAsia="Arial" w:hAnsi="Arial"/>
                 <w:b w:val="1"/>
+                <w:i w:val="0"/>
+                <w:smallCaps w:val="0"/>
+                <w:strike w:val="0"/>
+                <w:color w:val="000000"/>
+                <w:sz w:val="22"/>
+                <w:szCs w:val="22"/>
+                <w:u w:val="none"/>
+                <w:shd w:fill="auto" w:val="clear"/>
+                <w:vertAlign w:val="baseline"/>
                 <w:rtl w:val="0"/>
               </w:rPr>
               <w:t xml:space="preserve">Milestone 3 : GUI</w:t>
@@ -1579,7 +1734,17 @@
           </w:hyperlink>
           <w:r>
             <w:rPr>
+              <w:rFonts w:ascii="Arial" w:cs="Arial" w:eastAsia="Arial" w:hAnsi="Arial"/>
               <w:b w:val="1"/>
+              <w:i w:val="0"/>
+              <w:smallCaps w:val="0"/>
+              <w:strike w:val="0"/>
+              <w:color w:val="000000"/>
+              <w:sz w:val="22"/>
+              <w:szCs w:val="22"/>
+              <w:u w:val="none"/>
+              <w:shd w:fill="auto" w:val="clear"/>
+              <w:vertAlign w:val="baseline"/>
               <w:rtl w:val="0"/>
             </w:rPr>
             <w:tab/>
@@ -1591,10 +1756,108 @@
           </w:r>
           <w:r>
             <w:rPr>
+              <w:rFonts w:ascii="Arial" w:cs="Arial" w:eastAsia="Arial" w:hAnsi="Arial"/>
               <w:b w:val="1"/>
+              <w:i w:val="0"/>
+              <w:smallCaps w:val="0"/>
+              <w:strike w:val="0"/>
+              <w:color w:val="000000"/>
+              <w:sz w:val="22"/>
+              <w:szCs w:val="22"/>
+              <w:u w:val="none"/>
+              <w:shd w:fill="auto" w:val="clear"/>
+              <w:vertAlign w:val="baseline"/>
               <w:rtl w:val="0"/>
             </w:rPr>
-            <w:t xml:space="preserve">17</w:t>
+            <w:t xml:space="preserve">18</w:t>
+          </w:r>
+          <w:r>
+            <w:fldChar w:fldCharType="end"/>
+          </w:r>
+          <w:r>
+            <w:rPr>
+              <w:rtl w:val="0"/>
+            </w:rPr>
+          </w:r>
+        </w:p>
+        <w:p>
+          <w:pPr>
+            <w:tabs>
+              <w:tab w:val="right" w:pos="9025.511811023624"/>
+            </w:tabs>
+            <w:spacing w:before="60" w:line="240" w:lineRule="auto"/>
+            <w:ind w:left="360" w:firstLine="0"/>
+            <w:rPr>
+              <w:rFonts w:ascii="Arial" w:cs="Arial" w:eastAsia="Arial" w:hAnsi="Arial"/>
+              <w:b w:val="0"/>
+              <w:i w:val="0"/>
+              <w:smallCaps w:val="0"/>
+              <w:strike w:val="0"/>
+              <w:color w:val="000000"/>
+              <w:sz w:val="22"/>
+              <w:szCs w:val="22"/>
+              <w:u w:val="none"/>
+              <w:shd w:fill="auto" w:val="clear"/>
+              <w:vertAlign w:val="baseline"/>
+            </w:rPr>
+          </w:pPr>
+          <w:hyperlink w:anchor="_edq8j6y0y6e6">
+            <w:r>
+              <w:rPr>
+                <w:rFonts w:ascii="Arial" w:cs="Arial" w:eastAsia="Arial" w:hAnsi="Arial"/>
+                <w:b w:val="0"/>
+                <w:i w:val="0"/>
+                <w:smallCaps w:val="0"/>
+                <w:strike w:val="0"/>
+                <w:color w:val="000000"/>
+                <w:sz w:val="22"/>
+                <w:szCs w:val="22"/>
+                <w:u w:val="none"/>
+                <w:shd w:fill="auto" w:val="clear"/>
+                <w:vertAlign w:val="baseline"/>
+                <w:rtl w:val="0"/>
+              </w:rPr>
+              <w:t xml:space="preserve">GUI and database connection</w:t>
+            </w:r>
+          </w:hyperlink>
+          <w:r>
+            <w:rPr>
+              <w:rFonts w:ascii="Arial" w:cs="Arial" w:eastAsia="Arial" w:hAnsi="Arial"/>
+              <w:b w:val="0"/>
+              <w:i w:val="0"/>
+              <w:smallCaps w:val="0"/>
+              <w:strike w:val="0"/>
+              <w:color w:val="000000"/>
+              <w:sz w:val="22"/>
+              <w:szCs w:val="22"/>
+              <w:u w:val="none"/>
+              <w:shd w:fill="auto" w:val="clear"/>
+              <w:vertAlign w:val="baseline"/>
+              <w:rtl w:val="0"/>
+            </w:rPr>
+            <w:tab/>
+          </w:r>
+          <w:r>
+            <w:fldChar w:fldCharType="begin"/>
+            <w:instrText xml:space="preserve"> PAGEREF _edq8j6y0y6e6 \h </w:instrText>
+            <w:fldChar w:fldCharType="separate"/>
+          </w:r>
+          <w:r>
+            <w:rPr>
+              <w:rFonts w:ascii="Arial" w:cs="Arial" w:eastAsia="Arial" w:hAnsi="Arial"/>
+              <w:b w:val="0"/>
+              <w:i w:val="0"/>
+              <w:smallCaps w:val="0"/>
+              <w:strike w:val="0"/>
+              <w:color w:val="000000"/>
+              <w:sz w:val="22"/>
+              <w:szCs w:val="22"/>
+              <w:u w:val="none"/>
+              <w:shd w:fill="auto" w:val="clear"/>
+              <w:vertAlign w:val="baseline"/>
+              <w:rtl w:val="0"/>
+            </w:rPr>
+            <w:t xml:space="preserve">18</w:t>
           </w:r>
           <w:r>
             <w:fldChar w:fldCharType="end"/>
@@ -1614,12 +1877,12 @@
             <w:ind w:left="360" w:firstLine="0"/>
             <w:rPr/>
           </w:pPr>
-          <w:hyperlink w:anchor="_edq8j6y0y6e6">
-            <w:r>
-              <w:rPr>
-                <w:rtl w:val="0"/>
-              </w:rPr>
-              <w:t xml:space="preserve">GUI and database connection</w:t>
+          <w:hyperlink w:anchor="_bvxwuqqzip8r">
+            <w:r>
+              <w:rPr>
+                <w:rtl w:val="0"/>
+              </w:rPr>
+              <w:t xml:space="preserve">Grid</w:t>
             </w:r>
           </w:hyperlink>
           <w:r>
@@ -1630,14 +1893,14 @@
           </w:r>
           <w:r>
             <w:fldChar w:fldCharType="begin"/>
-            <w:instrText xml:space="preserve"> PAGEREF _edq8j6y0y6e6 \h </w:instrText>
+            <w:instrText xml:space="preserve"> PAGEREF _bvxwuqqzip8r \h </w:instrText>
             <w:fldChar w:fldCharType="separate"/>
           </w:r>
           <w:r>
             <w:rPr>
               <w:rtl w:val="0"/>
             </w:rPr>
-            <w:t xml:space="preserve">17</w:t>
+            <w:t xml:space="preserve">19</w:t>
           </w:r>
           <w:r>
             <w:fldChar w:fldCharType="end"/>
@@ -1808,105 +2071,6 @@
     </w:p>
     <w:p>
       <w:pPr>
-        <w:jc w:val="center"/>
-        <w:rPr/>
-      </w:pPr>
-      <w:r>
-        <w:rPr>
-          <w:rtl w:val="0"/>
-        </w:rPr>
-      </w:r>
-    </w:p>
-    <w:p>
-      <w:pPr>
-        <w:jc w:val="center"/>
-        <w:rPr/>
-      </w:pPr>
-      <w:r>
-        <w:rPr>
-          <w:rtl w:val="0"/>
-        </w:rPr>
-      </w:r>
-    </w:p>
-    <w:p>
-      <w:pPr>
-        <w:jc w:val="center"/>
-        <w:rPr/>
-      </w:pPr>
-      <w:r>
-        <w:rPr>
-          <w:rtl w:val="0"/>
-        </w:rPr>
-      </w:r>
-    </w:p>
-    <w:p>
-      <w:pPr>
-        <w:jc w:val="center"/>
-        <w:rPr/>
-      </w:pPr>
-      <w:r>
-        <w:rPr>
-          <w:rtl w:val="0"/>
-        </w:rPr>
-      </w:r>
-    </w:p>
-    <w:p>
-      <w:pPr>
-        <w:jc w:val="center"/>
-        <w:rPr/>
-      </w:pPr>
-      <w:r>
-        <w:rPr>
-          <w:rtl w:val="0"/>
-        </w:rPr>
-      </w:r>
-    </w:p>
-    <w:p>
-      <w:pPr>
-        <w:jc w:val="center"/>
-        <w:rPr/>
-      </w:pPr>
-      <w:r>
-        <w:rPr>
-          <w:rtl w:val="0"/>
-        </w:rPr>
-      </w:r>
-    </w:p>
-    <w:p>
-      <w:pPr>
-        <w:jc w:val="center"/>
-        <w:rPr/>
-      </w:pPr>
-      <w:r>
-        <w:rPr>
-          <w:rtl w:val="0"/>
-        </w:rPr>
-      </w:r>
-    </w:p>
-    <w:p>
-      <w:pPr>
-        <w:jc w:val="center"/>
-        <w:rPr/>
-      </w:pPr>
-      <w:r>
-        <w:rPr>
-          <w:rtl w:val="0"/>
-        </w:rPr>
-      </w:r>
-    </w:p>
-    <w:p>
-      <w:pPr>
-        <w:jc w:val="center"/>
-        <w:rPr/>
-      </w:pPr>
-      <w:r>
-        <w:rPr>
-          <w:rtl w:val="0"/>
-        </w:rPr>
-      </w:r>
-    </w:p>
-    <w:p>
-      <w:pPr>
         <w:pStyle w:val="Heading1"/>
         <w:rPr/>
       </w:pPr>
@@ -1970,12 +2134,12 @@
           <wp:inline distB="114300" distT="114300" distL="114300" distR="114300">
             <wp:extent cx="5731200" cy="4267200"/>
             <wp:effectExtent b="0" l="0" r="0" t="0"/>
-            <wp:docPr id="11" name="image11.png"/>
+            <wp:docPr id="11" name="image15.png"/>
             <a:graphic>
               <a:graphicData uri="http://schemas.openxmlformats.org/drawingml/2006/picture">
                 <pic:pic>
                   <pic:nvPicPr>
-                    <pic:cNvPr id="0" name="image11.png"/>
+                    <pic:cNvPr id="0" name="image15.png"/>
                     <pic:cNvPicPr preferRelativeResize="0"/>
                   </pic:nvPicPr>
                   <pic:blipFill>
@@ -2194,12 +2358,12 @@
           <wp:inline distB="114300" distT="114300" distL="114300" distR="114300">
             <wp:extent cx="3590925" cy="2571750"/>
             <wp:effectExtent b="0" l="0" r="0" t="0"/>
-            <wp:docPr id="10" name="image6.png"/>
+            <wp:docPr id="10" name="image13.png"/>
             <a:graphic>
               <a:graphicData uri="http://schemas.openxmlformats.org/drawingml/2006/picture">
                 <pic:pic>
                   <pic:nvPicPr>
-                    <pic:cNvPr id="0" name="image6.png"/>
+                    <pic:cNvPr id="0" name="image13.png"/>
                     <pic:cNvPicPr preferRelativeResize="0"/>
                   </pic:nvPicPr>
                   <pic:blipFill>
@@ -2270,12 +2434,12 @@
           <wp:inline distB="114300" distT="114300" distL="114300" distR="114300">
             <wp:extent cx="3476625" cy="2552700"/>
             <wp:effectExtent b="0" l="0" r="0" t="0"/>
-            <wp:docPr id="12" name="image10.png"/>
+            <wp:docPr id="12" name="image2.png"/>
             <a:graphic>
               <a:graphicData uri="http://schemas.openxmlformats.org/drawingml/2006/picture">
                 <pic:pic>
                   <pic:nvPicPr>
-                    <pic:cNvPr id="0" name="image10.png"/>
+                    <pic:cNvPr id="0" name="image2.png"/>
                     <pic:cNvPicPr preferRelativeResize="0"/>
                   </pic:nvPicPr>
                   <pic:blipFill>
@@ -2336,12 +2500,12 @@
           <wp:inline distB="114300" distT="114300" distL="114300" distR="114300">
             <wp:extent cx="3390900" cy="2486025"/>
             <wp:effectExtent b="0" l="0" r="0" t="0"/>
-            <wp:docPr id="2" name="image7.png"/>
+            <wp:docPr id="2" name="image5.png"/>
             <a:graphic>
               <a:graphicData uri="http://schemas.openxmlformats.org/drawingml/2006/picture">
                 <pic:pic>
                   <pic:nvPicPr>
-                    <pic:cNvPr id="0" name="image7.png"/>
+                    <pic:cNvPr id="0" name="image5.png"/>
                     <pic:cNvPicPr preferRelativeResize="0"/>
                   </pic:nvPicPr>
                   <pic:blipFill>
@@ -2432,12 +2596,12 @@
           <wp:inline distB="114300" distT="114300" distL="114300" distR="114300">
             <wp:extent cx="3533734" cy="2993603"/>
             <wp:effectExtent b="0" l="0" r="0" t="0"/>
-            <wp:docPr id="14" name="image14.png"/>
+            <wp:docPr id="14" name="image3.png"/>
             <a:graphic>
               <a:graphicData uri="http://schemas.openxmlformats.org/drawingml/2006/picture">
                 <pic:pic>
                   <pic:nvPicPr>
-                    <pic:cNvPr id="0" name="image14.png"/>
+                    <pic:cNvPr id="0" name="image3.png"/>
                     <pic:cNvPicPr preferRelativeResize="0"/>
                   </pic:nvPicPr>
                   <pic:blipFill>
@@ -2669,12 +2833,12 @@
           <wp:inline distB="114300" distT="114300" distL="114300" distR="114300">
             <wp:extent cx="2506685" cy="2405063"/>
             <wp:effectExtent b="0" l="0" r="0" t="0"/>
-            <wp:docPr id="1" name="image4.png"/>
+            <wp:docPr id="1" name="image9.png"/>
             <a:graphic>
               <a:graphicData uri="http://schemas.openxmlformats.org/drawingml/2006/picture">
                 <pic:pic>
                   <pic:nvPicPr>
-                    <pic:cNvPr id="0" name="image4.png"/>
+                    <pic:cNvPr id="0" name="image9.png"/>
                     <pic:cNvPicPr preferRelativeResize="0"/>
                   </pic:nvPicPr>
                   <pic:blipFill>
@@ -2710,12 +2874,12 @@
           <wp:inline distB="114300" distT="114300" distL="114300" distR="114300">
             <wp:extent cx="2733675" cy="2209724"/>
             <wp:effectExtent b="0" l="0" r="0" t="0"/>
-            <wp:docPr id="6" name="image2.png"/>
+            <wp:docPr id="6" name="image10.png"/>
             <a:graphic>
               <a:graphicData uri="http://schemas.openxmlformats.org/drawingml/2006/picture">
                 <pic:pic>
                   <pic:nvPicPr>
-                    <pic:cNvPr id="0" name="image2.png"/>
+                    <pic:cNvPr id="0" name="image10.png"/>
                     <pic:cNvPicPr preferRelativeResize="0"/>
                   </pic:nvPicPr>
                   <pic:blipFill>
@@ -2806,12 +2970,12 @@
           <wp:inline distB="114300" distT="114300" distL="114300" distR="114300">
             <wp:extent cx="3138488" cy="2373646"/>
             <wp:effectExtent b="0" l="0" r="0" t="0"/>
-            <wp:docPr id="4" name="image3.png"/>
+            <wp:docPr id="4" name="image7.png"/>
             <a:graphic>
               <a:graphicData uri="http://schemas.openxmlformats.org/drawingml/2006/picture">
                 <pic:pic>
                   <pic:nvPicPr>
-                    <pic:cNvPr id="0" name="image3.png"/>
+                    <pic:cNvPr id="0" name="image7.png"/>
                     <pic:cNvPicPr preferRelativeResize="0"/>
                   </pic:nvPicPr>
                   <pic:blipFill>
@@ -2883,12 +3047,12 @@
           <wp:inline distB="114300" distT="114300" distL="114300" distR="114300">
             <wp:extent cx="4067175" cy="2400300"/>
             <wp:effectExtent b="0" l="0" r="0" t="0"/>
-            <wp:docPr id="15" name="image15.png"/>
+            <wp:docPr id="15" name="image14.png"/>
             <a:graphic>
               <a:graphicData uri="http://schemas.openxmlformats.org/drawingml/2006/picture">
                 <pic:pic>
                   <pic:nvPicPr>
-                    <pic:cNvPr id="0" name="image15.png"/>
+                    <pic:cNvPr id="0" name="image14.png"/>
                     <pic:cNvPicPr preferRelativeResize="0"/>
                   </pic:nvPicPr>
                   <pic:blipFill>
@@ -3092,12 +3256,12 @@
           <wp:inline distB="114300" distT="114300" distL="114300" distR="114300">
             <wp:extent cx="6081713" cy="3788442"/>
             <wp:effectExtent b="0" l="0" r="0" t="0"/>
-            <wp:docPr id="7" name="image12.png"/>
+            <wp:docPr id="7" name="image8.png"/>
             <a:graphic>
               <a:graphicData uri="http://schemas.openxmlformats.org/drawingml/2006/picture">
                 <pic:pic>
                   <pic:nvPicPr>
-                    <pic:cNvPr id="0" name="image12.png"/>
+                    <pic:cNvPr id="0" name="image8.png"/>
                     <pic:cNvPicPr preferRelativeResize="0"/>
                   </pic:nvPicPr>
                   <pic:blipFill>
@@ -3434,12 +3598,12 @@
           <wp:inline distB="114300" distT="114300" distL="114300" distR="114300">
             <wp:extent cx="2286000" cy="3619500"/>
             <wp:effectExtent b="0" l="0" r="0" t="0"/>
-            <wp:docPr id="9" name="image5.png"/>
+            <wp:docPr id="9" name="image4.png"/>
             <a:graphic>
               <a:graphicData uri="http://schemas.openxmlformats.org/drawingml/2006/picture">
                 <pic:pic>
                   <pic:nvPicPr>
-                    <pic:cNvPr id="0" name="image5.png"/>
+                    <pic:cNvPr id="0" name="image4.png"/>
                     <pic:cNvPicPr preferRelativeResize="0"/>
                   </pic:nvPicPr>
                   <pic:blipFill>
@@ -3475,12 +3639,12 @@
           <wp:inline distB="114300" distT="114300" distL="114300" distR="114300">
             <wp:extent cx="3028950" cy="2971800"/>
             <wp:effectExtent b="0" l="0" r="0" t="0"/>
-            <wp:docPr id="13" name="image13.png"/>
+            <wp:docPr id="13" name="image12.png"/>
             <a:graphic>
               <a:graphicData uri="http://schemas.openxmlformats.org/drawingml/2006/picture">
                 <pic:pic>
                   <pic:nvPicPr>
-                    <pic:cNvPr id="0" name="image13.png"/>
+                    <pic:cNvPr id="0" name="image12.png"/>
                     <pic:cNvPicPr preferRelativeResize="0"/>
                   </pic:nvPicPr>
                   <pic:blipFill>
@@ -3760,12 +3924,12 @@
           <wp:inline distB="114300" distT="114300" distL="114300" distR="114300">
             <wp:extent cx="5731200" cy="3467100"/>
             <wp:effectExtent b="0" l="0" r="0" t="0"/>
-            <wp:docPr id="8" name="image8.png"/>
+            <wp:docPr id="8" name="image6.png"/>
             <a:graphic>
               <a:graphicData uri="http://schemas.openxmlformats.org/drawingml/2006/picture">
                 <pic:pic>
                   <pic:nvPicPr>
-                    <pic:cNvPr id="0" name="image8.png"/>
+                    <pic:cNvPr id="0" name="image6.png"/>
                     <pic:cNvPicPr preferRelativeResize="0"/>
                   </pic:nvPicPr>
                   <pic:blipFill>
@@ -3911,46 +4075,6 @@
           <w:rtl w:val="0"/>
         </w:rPr>
         <w:t xml:space="preserve">Datagrid: It currently shows other players' locations who are in the same game, but will show 100 tiles with different colors for different players. </w:t>
-      </w:r>
-    </w:p>
-    <w:p>
-      <w:pPr>
-        <w:rPr/>
-      </w:pPr>
-      <w:r>
-        <w:rPr>
-          <w:rtl w:val="0"/>
-        </w:rPr>
-      </w:r>
-    </w:p>
-    <w:p>
-      <w:pPr>
-        <w:rPr/>
-      </w:pPr>
-      <w:r>
-        <w:rPr>
-          <w:rtl w:val="0"/>
-        </w:rPr>
-      </w:r>
-    </w:p>
-    <w:p>
-      <w:pPr>
-        <w:rPr/>
-      </w:pPr>
-      <w:r>
-        <w:rPr>
-          <w:rtl w:val="0"/>
-        </w:rPr>
-      </w:r>
-    </w:p>
-    <w:p>
-      <w:pPr>
-        <w:rPr/>
-      </w:pPr>
-      <w:r>
-        <w:rPr>
-          <w:rtl w:val="0"/>
-        </w:rPr>
       </w:r>
     </w:p>
     <w:p>
@@ -19910,12 +20034,12 @@
           <wp:inline distB="114300" distT="114300" distL="114300" distR="114300">
             <wp:extent cx="5731200" cy="3568700"/>
             <wp:effectExtent b="0" l="0" r="0" t="0"/>
-            <wp:docPr id="3" name="image9.png"/>
+            <wp:docPr id="3" name="image11.png"/>
             <a:graphic>
               <a:graphicData uri="http://schemas.openxmlformats.org/drawingml/2006/picture">
                 <pic:pic>
                   <pic:nvPicPr>
-                    <pic:cNvPr id="0" name="image9.png"/>
+                    <pic:cNvPr id="0" name="image11.png"/>
                     <pic:cNvPicPr preferRelativeResize="0"/>
                   </pic:nvPicPr>
                   <pic:blipFill>
@@ -21713,6 +21837,78 @@
           <w:rtl w:val="0"/>
         </w:rPr>
         <w:t xml:space="preserve"> project is in a separate folder in the github repository.)</w:t>
+      </w:r>
+    </w:p>
+    <w:p>
+      <w:pPr>
+        <w:pStyle w:val="Heading2"/>
+        <w:rPr/>
+      </w:pPr>
+      <w:bookmarkStart w:colFirst="0" w:colLast="0" w:name="_bvxwuqqzip8r" w:id="27"/>
+      <w:bookmarkEnd w:id="27"/>
+      <w:r>
+        <w:rPr>
+          <w:rtl w:val="0"/>
+        </w:rPr>
+        <w:t xml:space="preserve">Grid</w:t>
+      </w:r>
+    </w:p>
+    <w:p>
+      <w:pPr>
+        <w:rPr/>
+      </w:pPr>
+      <w:r>
+        <w:rPr>
+          <w:rtl w:val="0"/>
+        </w:rPr>
+      </w:r>
+    </w:p>
+    <w:p>
+      <w:pPr>
+        <w:rPr/>
+      </w:pPr>
+      <w:r>
+        <w:rPr>
+          <w:rtl w:val="0"/>
+        </w:rPr>
+        <w:t xml:space="preserve">At this point I am working on the way to present my x and y tile coordinates into the grid. This report will be updated soon to include the complete game.  </w:t>
+      </w:r>
+    </w:p>
+    <w:p>
+      <w:pPr>
+        <w:rPr/>
+      </w:pPr>
+      <w:r>
+        <w:rPr>
+          <w:rtl w:val="0"/>
+        </w:rPr>
+      </w:r>
+    </w:p>
+    <w:p>
+      <w:pPr>
+        <w:rPr/>
+      </w:pPr>
+      <w:r>
+        <w:rPr>
+          <w:rtl w:val="0"/>
+        </w:rPr>
+        <w:t xml:space="preserve">Currently, the player can click the ‘Roll Dice’ button in the ‘</w:t>
+      </w:r>
+      <w:hyperlink w:anchor="_s0fhm9uyby04">
+        <w:r>
+          <w:rPr>
+            <w:color w:val="1155cc"/>
+            <w:u w:val="single"/>
+            <w:rtl w:val="0"/>
+          </w:rPr>
+          <w:t xml:space="preserve">Game Form</w:t>
+        </w:r>
+      </w:hyperlink>
+      <w:r>
+        <w:rPr>
+          <w:rtl w:val="0"/>
+        </w:rPr>
+        <w:t xml:space="preserve">’ and their tile number changes based on the random number generated from 1 to 6. The player can see other players tile numbers in the table in the grid, and their own tile number in a label in the Game form- above the grid.  </w:t>
       </w:r>
     </w:p>
     <w:sectPr>

</xml_diff>